<commit_message>
Fixed the page size in the template: 17 x 24 cm
</commit_message>
<xml_diff>
--- a/resources/Prepress-Scripts/book-template.docx
+++ b/resources/Prepress-Scripts/book-template.docx
@@ -28,6 +28,8 @@
         </w:rPr>
         <w:t xml:space="preserve">This document holds a </w:t>
       </w:r>
+      <w:bookmarkStart w:id="0" w:name="_GoBack"/>
+      <w:bookmarkEnd w:id="0"/>
       <w:r>
         <w:rPr>
           <w:b/>
@@ -74,13 +76,11 @@
           <w:lang w:val="en-US"/>
         </w:rPr>
       </w:pPr>
-      <w:bookmarkStart w:id="0" w:name="_GoBack"/>
-      <w:bookmarkEnd w:id="0"/>
     </w:p>
     <w:sectPr>
       <w:headerReference w:type="even" r:id="rId7"/>
       <w:headerReference w:type="default" r:id="rId8"/>
-      <w:pgSz w:w="10205" w:h="13606"/>
+      <w:pgSz w:w="9639" w:h="13608"/>
       <w:pgMar w:top="567" w:right="567" w:bottom="567" w:left="851" w:header="567" w:footer="567" w:gutter="0"/>
       <w:cols w:space="708"/>
       <w:docGrid w:linePitch="360"/>
@@ -143,42 +143,34 @@
 <w:hdr xmlns:wpc="http://schemas.microsoft.com/office/word/2010/wordprocessingCanvas" xmlns:cx="http://schemas.microsoft.com/office/drawing/2014/chartex" xmlns:cx1="http://schemas.microsoft.com/office/drawing/2015/9/8/chartex" xmlns:cx2="http://schemas.microsoft.com/office/drawing/2015/10/21/chartex" xmlns:cx3="http://schemas.microsoft.com/office/drawing/2016/5/9/chartex" xmlns:cx4="http://schemas.microsoft.com/office/drawing/2016/5/10/chartex" xmlns:cx5="http://schemas.microsoft.com/office/drawing/2016/5/11/chartex" xmlns:cx6="http://schemas.microsoft.com/office/drawing/2016/5/12/chartex" xmlns:cx7="http://schemas.microsoft.com/office/drawing/2016/5/13/chartex" xmlns:cx8="http://schemas.microsoft.com/office/drawing/2016/5/14/chartex" xmlns:mc="http://schemas.openxmlformats.org/markup-compatibility/2006" xmlns:aink="http://schemas.microsoft.com/office/drawing/2016/ink" xmlns:am3d="http://schemas.microsoft.com/office/drawing/2017/model3d" xmlns:o="urn:schemas-microsoft-com:office:office" xmlns:r="http://schemas.openxmlformats.org/officeDocument/2006/relationships" xmlns:m="http://schemas.openxmlformats.org/officeDocument/2006/math" xmlns:v="urn:schemas-microsoft-com:vml" xmlns:wp14="http://schemas.microsoft.com/office/word/2010/wordprocessingDrawing" xmlns:wp="http://schemas.openxmlformats.org/drawingml/2006/wordprocessingDrawing" xmlns:w10="urn:schemas-microsoft-com:office:word" xmlns:w="http://schemas.openxmlformats.org/wordprocessingml/2006/main" xmlns:w14="http://schemas.microsoft.com/office/word/2010/wordml" xmlns:w15="http://schemas.microsoft.com/office/word/2012/wordml" xmlns:w16cid="http://schemas.microsoft.com/office/word/2016/wordml/cid" xmlns:w16se="http://schemas.microsoft.com/office/word/2015/wordml/symex" xmlns:wpg="http://schemas.microsoft.com/office/word/2010/wordprocessingGroup" xmlns:wpi="http://schemas.microsoft.com/office/word/2010/wordprocessingInk" xmlns:wne="http://schemas.microsoft.com/office/word/2006/wordml" xmlns:wps="http://schemas.microsoft.com/office/word/2010/wordprocessingShape" mc:Ignorable="w14 w15 w16se w16cid wp14">
   <w:sdt>
     <w:sdtPr>
-      <w:rPr>
-        <w:color w:val="7F7F7F" w:themeColor="text1" w:themeTint="80"/>
-      </w:rPr>
       <w:id w:val="500251595"/>
       <w:docPartObj>
         <w:docPartGallery w:val="Page Numbers (Top of Page)"/>
         <w:docPartUnique/>
       </w:docPartObj>
     </w:sdtPr>
+    <w:sdtEndPr/>
     <w:sdtContent>
       <w:p>
         <w:pPr>
           <w:pStyle w:val="Header"/>
           <w:jc w:val="left"/>
-          <w:rPr>
-            <w:color w:val="7F7F7F" w:themeColor="text1" w:themeTint="80"/>
-          </w:rPr>
         </w:pPr>
         <w:r>
           <w:rPr>
             <w:b/>
-            <w:color w:val="7F7F7F" w:themeColor="text1" w:themeTint="80"/>
           </w:rPr>
           <w:fldChar w:fldCharType="begin"/>
         </w:r>
         <w:r>
           <w:rPr>
             <w:b/>
-            <w:color w:val="7F7F7F" w:themeColor="text1" w:themeTint="80"/>
           </w:rPr>
           <w:instrText xml:space="preserve"> PAGE   \* MERGEFORMAT </w:instrText>
         </w:r>
         <w:r>
           <w:rPr>
             <w:b/>
-            <w:color w:val="7F7F7F" w:themeColor="text1" w:themeTint="80"/>
           </w:rPr>
           <w:fldChar w:fldCharType="separate"/>
         </w:r>
@@ -186,28 +178,22 @@
           <w:rPr>
             <w:b/>
             <w:noProof/>
-            <w:color w:val="7F7F7F" w:themeColor="text1" w:themeTint="80"/>
           </w:rPr>
           <w:t>2</w:t>
         </w:r>
         <w:r>
           <w:rPr>
             <w:b/>
-            <w:color w:val="7F7F7F" w:themeColor="text1" w:themeTint="80"/>
           </w:rPr>
           <w:fldChar w:fldCharType="end"/>
         </w:r>
         <w:r>
           <w:rPr>
-            <w:color w:val="7F7F7F" w:themeColor="text1" w:themeTint="80"/>
             <w:lang w:val="en-US"/>
           </w:rPr>
           <w:t xml:space="preserve">     </w:t>
         </w:r>
         <w:r>
-          <w:rPr>
-            <w:color w:val="7F7F7F" w:themeColor="text1" w:themeTint="80"/>
-          </w:rPr>
           <w:t>Основи на програмирането със C#</w:t>
         </w:r>
       </w:p>
@@ -222,7 +208,6 @@
       <w:spacing w:after="200"/>
       <w:jc w:val="both"/>
       <w:rPr>
-        <w:color w:val="7F7F7F" w:themeColor="text1" w:themeTint="80"/>
         <w:sz w:val="10"/>
         <w:szCs w:val="10"/>
       </w:rPr>
@@ -235,9 +220,6 @@
 <w:hdr xmlns:wpc="http://schemas.microsoft.com/office/word/2010/wordprocessingCanvas" xmlns:cx="http://schemas.microsoft.com/office/drawing/2014/chartex" xmlns:cx1="http://schemas.microsoft.com/office/drawing/2015/9/8/chartex" xmlns:cx2="http://schemas.microsoft.com/office/drawing/2015/10/21/chartex" xmlns:cx3="http://schemas.microsoft.com/office/drawing/2016/5/9/chartex" xmlns:cx4="http://schemas.microsoft.com/office/drawing/2016/5/10/chartex" xmlns:cx5="http://schemas.microsoft.com/office/drawing/2016/5/11/chartex" xmlns:cx6="http://schemas.microsoft.com/office/drawing/2016/5/12/chartex" xmlns:cx7="http://schemas.microsoft.com/office/drawing/2016/5/13/chartex" xmlns:cx8="http://schemas.microsoft.com/office/drawing/2016/5/14/chartex" xmlns:mc="http://schemas.openxmlformats.org/markup-compatibility/2006" xmlns:aink="http://schemas.microsoft.com/office/drawing/2016/ink" xmlns:am3d="http://schemas.microsoft.com/office/drawing/2017/model3d" xmlns:o="urn:schemas-microsoft-com:office:office" xmlns:r="http://schemas.openxmlformats.org/officeDocument/2006/relationships" xmlns:m="http://schemas.openxmlformats.org/officeDocument/2006/math" xmlns:v="urn:schemas-microsoft-com:vml" xmlns:wp14="http://schemas.microsoft.com/office/word/2010/wordprocessingDrawing" xmlns:wp="http://schemas.openxmlformats.org/drawingml/2006/wordprocessingDrawing" xmlns:w10="urn:schemas-microsoft-com:office:word" xmlns:w="http://schemas.openxmlformats.org/wordprocessingml/2006/main" xmlns:w14="http://schemas.microsoft.com/office/word/2010/wordml" xmlns:w15="http://schemas.microsoft.com/office/word/2012/wordml" xmlns:w16cid="http://schemas.microsoft.com/office/word/2016/wordml/cid" xmlns:w16se="http://schemas.microsoft.com/office/word/2015/wordml/symex" xmlns:wpg="http://schemas.microsoft.com/office/word/2010/wordprocessingGroup" xmlns:wpi="http://schemas.microsoft.com/office/word/2010/wordprocessingInk" xmlns:wne="http://schemas.microsoft.com/office/word/2006/wordml" xmlns:wps="http://schemas.microsoft.com/office/word/2010/wordprocessingShape" mc:Ignorable="w14 w15 w16se w16cid wp14">
   <w:sdt>
     <w:sdtPr>
-      <w:rPr>
-        <w:color w:val="7F7F7F" w:themeColor="text1" w:themeTint="80"/>
-      </w:rPr>
       <w:id w:val="-48313481"/>
       <w:docPartObj>
         <w:docPartGallery w:val="Page Numbers (Top of Page)"/>
@@ -247,7 +229,6 @@
     <w:sdtEndPr>
       <w:rPr>
         <w:noProof/>
-        <w:color w:val="7F7F7F" w:themeColor="text1" w:themeTint="80"/>
       </w:rPr>
     </w:sdtEndPr>
     <w:sdtContent>
@@ -256,52 +237,59 @@
           <w:pStyle w:val="Header"/>
           <w:rPr>
             <w:noProof/>
-            <w:color w:val="7F7F7F" w:themeColor="text1" w:themeTint="80"/>
           </w:rPr>
         </w:pPr>
-        <w:fldSimple w:instr=" STYLEREF  &quot;Heading 1&quot;  \* MERGEFORMAT ">
-          <w:r>
-            <w:rPr>
-              <w:b/>
-              <w:bCs/>
-              <w:noProof/>
-              <w:color w:val="7F7F7F" w:themeColor="text1" w:themeTint="80"/>
-              <w:lang w:val="en-US"/>
-            </w:rPr>
-            <w:t>Book Template</w:t>
-          </w:r>
-        </w:fldSimple>
+        <w:r>
+          <w:fldChar w:fldCharType="begin"/>
+        </w:r>
+        <w:r>
+          <w:instrText xml:space="preserve"> STYLEREF  "Heading 1"  \* MERGEFORMAT </w:instrText>
+        </w:r>
+        <w:r>
+          <w:fldChar w:fldCharType="separate"/>
+        </w:r>
         <w:r>
           <w:rPr>
-            <w:color w:val="7F7F7F" w:themeColor="text1" w:themeTint="80"/>
+            <w:b/>
+            <w:bCs/>
+            <w:noProof/>
+            <w:lang w:val="en-US"/>
+          </w:rPr>
+          <w:t>Book Template</w:t>
+        </w:r>
+        <w:r>
+          <w:rPr>
+            <w:b/>
+            <w:bCs/>
+            <w:noProof/>
+            <w:lang w:val="en-US"/>
+          </w:rPr>
+          <w:fldChar w:fldCharType="end"/>
+        </w:r>
+        <w:r>
+          <w:rPr>
             <w:lang w:val="en-US"/>
           </w:rPr>
           <w:t xml:space="preserve"> </w:t>
         </w:r>
         <w:r>
-          <w:rPr>
-            <w:color w:val="7F7F7F" w:themeColor="text1" w:themeTint="80"/>
-          </w:rPr>
           <w:t xml:space="preserve">    </w:t>
         </w:r>
         <w:r>
           <w:rPr>
             <w:b/>
-            <w:color w:val="7F7F7F" w:themeColor="text1" w:themeTint="80"/>
           </w:rPr>
           <w:fldChar w:fldCharType="begin"/>
         </w:r>
         <w:r>
           <w:rPr>
             <w:b/>
-            <w:color w:val="7F7F7F" w:themeColor="text1" w:themeTint="80"/>
           </w:rPr>
           <w:instrText xml:space="preserve"> PAGE   \* MERGEFORMAT </w:instrText>
         </w:r>
         <w:r>
           <w:rPr>
             <w:b/>
-            <w:color w:val="7F7F7F" w:themeColor="text1" w:themeTint="80"/>
           </w:rPr>
           <w:fldChar w:fldCharType="separate"/>
         </w:r>
@@ -309,14 +297,12 @@
           <w:rPr>
             <w:b/>
             <w:noProof/>
-            <w:color w:val="7F7F7F" w:themeColor="text1" w:themeTint="80"/>
           </w:rPr>
           <w:t>1</w:t>
         </w:r>
         <w:r>
           <w:rPr>
             <w:b/>
-            <w:color w:val="7F7F7F" w:themeColor="text1" w:themeTint="80"/>
           </w:rPr>
           <w:fldChar w:fldCharType="end"/>
         </w:r>
@@ -332,7 +318,6 @@
       <w:spacing w:after="200"/>
       <w:jc w:val="both"/>
       <w:rPr>
-        <w:color w:val="7F7F7F" w:themeColor="text1" w:themeTint="80"/>
         <w:sz w:val="10"/>
         <w:szCs w:val="10"/>
       </w:rPr>
@@ -37416,6 +37401,7 @@
   <w:style w:type="character" w:default="1" w:styleId="DefaultParagraphFont">
     <w:name w:val="Default Paragraph Font"/>
     <w:uiPriority w:val="1"/>
+    <w:semiHidden/>
     <w:unhideWhenUsed/>
   </w:style>
   <w:style w:type="table" w:default="1" w:styleId="TableNormal">
@@ -37530,6 +37516,7 @@
       <w:rFonts w:ascii="Consolas" w:hAnsi="Consolas"/>
       <w:b/>
       <w:noProof/>
+      <w:color w:val="000000"/>
       <w:shd w:val="clear" w:color="auto" w:fill="F2F2F2" w:themeFill="background1" w:themeFillShade="F2"/>
       <w:lang w:val="en-US"/>
       <w14:textFill>
@@ -37692,7 +37679,7 @@
       <w:rFonts w:ascii="Consolas" w:hAnsi="Consolas"/>
       <w:b/>
       <w:noProof/>
-      <w:color w:val="auto"/>
+      <w:color w:val="000000"/>
       <w14:textFill>
         <w14:solidFill>
           <w14:srgbClr w14:val="000000">

</xml_diff>